<commit_message>
Fix : Move repositories into "persistence" folder + rename extensions method
</commit_message>
<xml_diff>
--- a/Doc.docx
+++ b/Doc.docx
@@ -10685,6 +10685,105 @@
               <w:rPr>
                 <w:lang w:val="fr-FR"/>
               </w:rPr>
+              <w:t>Ajouter des scopes par défaut</w:t>
+            </w:r>
+            <w:r>
+              <w:rPr>
+                <w:lang w:val="fr-FR"/>
+              </w:rPr>
+              <w:t xml:space="preserve"> dans OPENID</w:t>
+            </w:r>
+          </w:p>
+        </w:tc>
+        <w:tc>
+          <w:tcPr>
+            <w:tcW w:w="4583" w:type="dxa"/>
+            <w:shd w:val="clear" w:color="auto" w:fill="auto"/>
+          </w:tcPr>
+          <w:p>
+            <w:pPr>
+              <w:pStyle w:val="Sansinterligne"/>
+              <w:cnfStyle w:val="000000100000" w:firstRow="0" w:lastRow="0" w:firstColumn="0" w:lastColumn="0" w:oddVBand="0" w:evenVBand="0" w:oddHBand="1" w:evenHBand="0" w:firstRowFirstColumn="0" w:firstRowLastColumn="0" w:lastRowFirstColumn="0" w:lastRowLastColumn="0"/>
+              <w:rPr>
+                <w:lang w:val="fr-FR"/>
+              </w:rPr>
+            </w:pPr>
+            <w:r>
+              <w:rPr>
+                <w:lang w:val="fr-FR"/>
+              </w:rPr>
+              <w:t>OK</w:t>
+            </w:r>
+          </w:p>
+        </w:tc>
+      </w:tr>
+      <w:tr>
+        <w:tc>
+          <w:tcPr>
+            <w:cnfStyle w:val="001000000000" w:firstRow="0" w:lastRow="0" w:firstColumn="1" w:lastColumn="0" w:oddVBand="0" w:evenVBand="0" w:oddHBand="0" w:evenHBand="0" w:firstRowFirstColumn="0" w:firstRowLastColumn="0" w:lastRowFirstColumn="0" w:lastRowLastColumn="0"/>
+            <w:tcW w:w="4583" w:type="dxa"/>
+            <w:shd w:val="clear" w:color="auto" w:fill="auto"/>
+          </w:tcPr>
+          <w:p>
+            <w:pPr>
+              <w:pStyle w:val="Sansinterligne"/>
+              <w:rPr>
+                <w:lang w:val="fr-FR"/>
+              </w:rPr>
+            </w:pPr>
+            <w:r>
+              <w:rPr>
+                <w:lang w:val="fr-FR"/>
+              </w:rPr>
+              <w:t>Ajouter des JWKS par défaut dans OAUTH</w:t>
+            </w:r>
+          </w:p>
+        </w:tc>
+        <w:tc>
+          <w:tcPr>
+            <w:tcW w:w="4583" w:type="dxa"/>
+            <w:shd w:val="clear" w:color="auto" w:fill="auto"/>
+          </w:tcPr>
+          <w:p>
+            <w:pPr>
+              <w:pStyle w:val="Sansinterligne"/>
+              <w:cnfStyle w:val="000000000000" w:firstRow="0" w:lastRow="0" w:firstColumn="0" w:lastColumn="0" w:oddVBand="0" w:evenVBand="0" w:oddHBand="0" w:evenHBand="0" w:firstRowFirstColumn="0" w:firstRowLastColumn="0" w:lastRowFirstColumn="0" w:lastRowLastColumn="0"/>
+              <w:rPr>
+                <w:lang w:val="fr-FR"/>
+              </w:rPr>
+            </w:pPr>
+            <w:r>
+              <w:rPr>
+                <w:lang w:val="fr-FR"/>
+              </w:rPr>
+              <w:t>OK</w:t>
+            </w:r>
+            <w:bookmarkStart w:id="0" w:name="_GoBack"/>
+            <w:bookmarkEnd w:id="0"/>
+          </w:p>
+        </w:tc>
+      </w:tr>
+      <w:tr>
+        <w:trPr>
+          <w:cnfStyle w:val="000000100000" w:firstRow="0" w:lastRow="0" w:firstColumn="0" w:lastColumn="0" w:oddVBand="0" w:evenVBand="0" w:oddHBand="1" w:evenHBand="0" w:firstRowFirstColumn="0" w:firstRowLastColumn="0" w:lastRowFirstColumn="0" w:lastRowLastColumn="0"/>
+        </w:trPr>
+        <w:tc>
+          <w:tcPr>
+            <w:cnfStyle w:val="001000000000" w:firstRow="0" w:lastRow="0" w:firstColumn="1" w:lastColumn="0" w:oddVBand="0" w:evenVBand="0" w:oddHBand="0" w:evenHBand="0" w:firstRowFirstColumn="0" w:firstRowLastColumn="0" w:lastRowFirstColumn="0" w:lastRowLastColumn="0"/>
+            <w:tcW w:w="4583" w:type="dxa"/>
+            <w:shd w:val="clear" w:color="auto" w:fill="auto"/>
+          </w:tcPr>
+          <w:p>
+            <w:pPr>
+              <w:pStyle w:val="Sansinterligne"/>
+              <w:rPr>
+                <w:lang w:val="fr-FR"/>
+              </w:rPr>
+            </w:pPr>
+            <w:r>
+              <w:rPr>
+                <w:lang w:val="fr-FR"/>
+              </w:rPr>
               <w:t xml:space="preserve">Modifier </w:t>
             </w:r>
             <w:r>
@@ -10741,8 +10840,6 @@
         </w:rPr>
         <w:t>Trouver un moyen simple de transformer les fichiers « .pp » dans NUGET.</w:t>
       </w:r>
-      <w:bookmarkStart w:id="0" w:name="_GoBack"/>
-      <w:bookmarkEnd w:id="0"/>
     </w:p>
     <w:p>
       <w:pPr>
@@ -12244,7 +12341,7 @@
     <w:lsdException w:name="Table Web 2" w:semiHidden="1" w:unhideWhenUsed="1"/>
     <w:lsdException w:name="Table Web 3" w:semiHidden="1" w:unhideWhenUsed="1"/>
     <w:lsdException w:name="Balloon Text" w:semiHidden="1" w:unhideWhenUsed="1"/>
-    <w:lsdException w:name="Table Grid" w:semiHidden="1" w:uiPriority="39" w:unhideWhenUsed="1"/>
+    <w:lsdException w:name="Table Grid" w:uiPriority="39"/>
     <w:lsdException w:name="Table Theme" w:semiHidden="1" w:unhideWhenUsed="1"/>
     <w:lsdException w:name="Placeholder Text" w:semiHidden="1"/>
     <w:lsdException w:name="No Spacing" w:uiPriority="1" w:qFormat="1"/>
@@ -13946,7 +14043,7 @@
 </file>
 
 <file path=customXml/itemProps1.xml><?xml version="1.0" encoding="utf-8"?>
-<ds:datastoreItem xmlns:ds="http://schemas.openxmlformats.org/officeDocument/2006/customXml" ds:itemID="{39477613-D307-4070-8807-9D38E1D155E9}">
+<ds:datastoreItem xmlns:ds="http://schemas.openxmlformats.org/officeDocument/2006/customXml" ds:itemID="{633E537B-D961-4F0E-86D1-197C3F2C9A14}">
   <ds:schemaRefs>
     <ds:schemaRef ds:uri="http://schemas.openxmlformats.org/officeDocument/2006/bibliography"/>
   </ds:schemaRefs>

</xml_diff>

<commit_message>
Feature : Add SCIM filter
</commit_message>
<xml_diff>
--- a/Doc.docx
+++ b/Doc.docx
@@ -10638,6 +10638,528 @@
     <w:p>
       <w:pPr>
         <w:pStyle w:val="Titre2"/>
+      </w:pPr>
+      <w:r>
+        <w:t>Supprimer une ressource</w:t>
+      </w:r>
+    </w:p>
+    <w:p>
+      <w:pPr>
+        <w:pStyle w:val="Sansinterligne"/>
+      </w:pPr>
+    </w:p>
+    <w:p>
+      <w:pPr>
+        <w:pStyle w:val="Sansinterligne"/>
+      </w:pPr>
+      <w:r>
+        <w:t xml:space="preserve">Pour supprimer une </w:t>
+      </w:r>
+      <w:r>
+        <w:t>ressource une requête de type « </w:t>
+      </w:r>
+      <w:r>
+        <w:t>HTTP</w:t>
+      </w:r>
+      <w:r>
+        <w:t xml:space="preserve"> DELETE » est exécutée par le client.</w:t>
+      </w:r>
+    </w:p>
+    <w:p>
+      <w:pPr>
+        <w:pStyle w:val="Sansinterligne"/>
+      </w:pPr>
+      <w:r>
+        <w:t xml:space="preserve">Si la ressource n’existe pas alors une erreur 404 est retournée, sinon </w:t>
+      </w:r>
+      <w:r>
+        <w:t>le statut 204 (no content) est retourné.</w:t>
+      </w:r>
+    </w:p>
+    <w:p>
+      <w:pPr>
+        <w:pStyle w:val="Sansinterligne"/>
+      </w:pPr>
+    </w:p>
+    <w:p>
+      <w:pPr>
+        <w:pStyle w:val="Titre2"/>
+      </w:pPr>
+      <w:r>
+        <w:t>Recherher les ressources</w:t>
+      </w:r>
+    </w:p>
+    <w:p>
+      <w:pPr>
+        <w:pStyle w:val="Sansinterligne"/>
+      </w:pPr>
+    </w:p>
+    <w:p>
+      <w:pPr>
+        <w:pStyle w:val="Sansinterligne"/>
+      </w:pPr>
+      <w:r>
+        <w:t xml:space="preserve">Il est possible de rechercher des ressources en passant </w:t>
+      </w:r>
+      <w:r>
+        <w:t>les attributs suivant dans une requête HTTP GET</w:t>
+      </w:r>
+      <w:r>
+        <w:t xml:space="preserve"> ou HTTP POST</w:t>
+      </w:r>
+      <w:r>
+        <w:t>.</w:t>
+      </w:r>
+    </w:p>
+    <w:p>
+      <w:pPr>
+        <w:pStyle w:val="Sansinterligne"/>
+      </w:pPr>
+    </w:p>
+    <w:tbl>
+      <w:tblPr>
+        <w:tblStyle w:val="TableauGrille4-Accentuation11"/>
+        <w:tblW w:w="0" w:type="auto"/>
+        <w:tblLook w:val="04A0" w:firstRow="1" w:lastRow="0" w:firstColumn="1" w:lastColumn="0" w:noHBand="0" w:noVBand="1"/>
+      </w:tblPr>
+      <w:tblGrid>
+        <w:gridCol w:w="4583"/>
+        <w:gridCol w:w="4583"/>
+      </w:tblGrid>
+      <w:tr>
+        <w:trPr>
+          <w:cnfStyle w:val="100000000000" w:firstRow="1" w:lastRow="0" w:firstColumn="0" w:lastColumn="0" w:oddVBand="0" w:evenVBand="0" w:oddHBand="0" w:evenHBand="0" w:firstRowFirstColumn="0" w:firstRowLastColumn="0" w:lastRowFirstColumn="0" w:lastRowLastColumn="0"/>
+        </w:trPr>
+        <w:tc>
+          <w:tcPr>
+            <w:cnfStyle w:val="001000000000" w:firstRow="0" w:lastRow="0" w:firstColumn="1" w:lastColumn="0" w:oddVBand="0" w:evenVBand="0" w:oddHBand="0" w:evenHBand="0" w:firstRowFirstColumn="0" w:firstRowLastColumn="0" w:lastRowFirstColumn="0" w:lastRowLastColumn="0"/>
+            <w:tcW w:w="4583" w:type="dxa"/>
+          </w:tcPr>
+          <w:p>
+            <w:pPr>
+              <w:pStyle w:val="Sansinterligne"/>
+              <w:jc w:val="center"/>
+            </w:pPr>
+            <w:r>
+              <w:t>Paramètre</w:t>
+            </w:r>
+          </w:p>
+        </w:tc>
+        <w:tc>
+          <w:tcPr>
+            <w:tcW w:w="4583" w:type="dxa"/>
+          </w:tcPr>
+          <w:p>
+            <w:pPr>
+              <w:pStyle w:val="Sansinterligne"/>
+              <w:jc w:val="center"/>
+              <w:cnfStyle w:val="100000000000" w:firstRow="1" w:lastRow="0" w:firstColumn="0" w:lastColumn="0" w:oddVBand="0" w:evenVBand="0" w:oddHBand="0" w:evenHBand="0" w:firstRowFirstColumn="0" w:firstRowLastColumn="0" w:lastRowFirstColumn="0" w:lastRowLastColumn="0"/>
+            </w:pPr>
+            <w:r>
+              <w:t>Description</w:t>
+            </w:r>
+          </w:p>
+        </w:tc>
+      </w:tr>
+      <w:tr>
+        <w:trPr>
+          <w:cnfStyle w:val="000000100000" w:firstRow="0" w:lastRow="0" w:firstColumn="0" w:lastColumn="0" w:oddVBand="0" w:evenVBand="0" w:oddHBand="1" w:evenHBand="0" w:firstRowFirstColumn="0" w:firstRowLastColumn="0" w:lastRowFirstColumn="0" w:lastRowLastColumn="0"/>
+        </w:trPr>
+        <w:tc>
+          <w:tcPr>
+            <w:cnfStyle w:val="001000000000" w:firstRow="0" w:lastRow="0" w:firstColumn="1" w:lastColumn="0" w:oddVBand="0" w:evenVBand="0" w:oddHBand="0" w:evenHBand="0" w:firstRowFirstColumn="0" w:firstRowLastColumn="0" w:lastRowFirstColumn="0" w:lastRowLastColumn="0"/>
+            <w:tcW w:w="4583" w:type="dxa"/>
+          </w:tcPr>
+          <w:p>
+            <w:pPr>
+              <w:pStyle w:val="Sansinterligne"/>
+            </w:pPr>
+            <w:r>
+              <w:t>startIndex</w:t>
+            </w:r>
+          </w:p>
+        </w:tc>
+        <w:tc>
+          <w:tcPr>
+            <w:tcW w:w="4583" w:type="dxa"/>
+          </w:tcPr>
+          <w:p>
+            <w:pPr>
+              <w:pStyle w:val="Sansinterligne"/>
+              <w:cnfStyle w:val="000000100000" w:firstRow="0" w:lastRow="0" w:firstColumn="0" w:lastColumn="0" w:oddVBand="0" w:evenVBand="0" w:oddHBand="1" w:evenHBand="0" w:firstRowFirstColumn="0" w:firstRowLastColumn="0" w:lastRowFirstColumn="0" w:lastRowLastColumn="0"/>
+            </w:pPr>
+            <w:r>
+              <w:t>Index du premier résultat.</w:t>
+            </w:r>
+          </w:p>
+        </w:tc>
+      </w:tr>
+      <w:tr>
+        <w:tc>
+          <w:tcPr>
+            <w:cnfStyle w:val="001000000000" w:firstRow="0" w:lastRow="0" w:firstColumn="1" w:lastColumn="0" w:oddVBand="0" w:evenVBand="0" w:oddHBand="0" w:evenHBand="0" w:firstRowFirstColumn="0" w:firstRowLastColumn="0" w:lastRowFirstColumn="0" w:lastRowLastColumn="0"/>
+            <w:tcW w:w="4583" w:type="dxa"/>
+          </w:tcPr>
+          <w:p>
+            <w:pPr>
+              <w:pStyle w:val="Sansinterligne"/>
+            </w:pPr>
+            <w:r>
+              <w:t>Count</w:t>
+            </w:r>
+          </w:p>
+        </w:tc>
+        <w:tc>
+          <w:tcPr>
+            <w:tcW w:w="4583" w:type="dxa"/>
+          </w:tcPr>
+          <w:p>
+            <w:pPr>
+              <w:pStyle w:val="Sansinterligne"/>
+              <w:cnfStyle w:val="000000000000" w:firstRow="0" w:lastRow="0" w:firstColumn="0" w:lastColumn="0" w:oddVBand="0" w:evenVBand="0" w:oddHBand="0" w:evenHBand="0" w:firstRowFirstColumn="0" w:firstRowLastColumn="0" w:lastRowFirstColumn="0" w:lastRowLastColumn="0"/>
+            </w:pPr>
+            <w:r>
+              <w:t>Nombre de résultat</w:t>
+            </w:r>
+            <w:r>
+              <w:t>s</w:t>
+            </w:r>
+            <w:r>
+              <w:t xml:space="preserve"> maximum par page</w:t>
+            </w:r>
+          </w:p>
+        </w:tc>
+      </w:tr>
+      <w:tr>
+        <w:trPr>
+          <w:cnfStyle w:val="000000100000" w:firstRow="0" w:lastRow="0" w:firstColumn="0" w:lastColumn="0" w:oddVBand="0" w:evenVBand="0" w:oddHBand="1" w:evenHBand="0" w:firstRowFirstColumn="0" w:firstRowLastColumn="0" w:lastRowFirstColumn="0" w:lastRowLastColumn="0"/>
+        </w:trPr>
+        <w:tc>
+          <w:tcPr>
+            <w:cnfStyle w:val="001000000000" w:firstRow="0" w:lastRow="0" w:firstColumn="1" w:lastColumn="0" w:oddVBand="0" w:evenVBand="0" w:oddHBand="0" w:evenHBand="0" w:firstRowFirstColumn="0" w:firstRowLastColumn="0" w:lastRowFirstColumn="0" w:lastRowLastColumn="0"/>
+            <w:tcW w:w="4583" w:type="dxa"/>
+          </w:tcPr>
+          <w:p>
+            <w:pPr>
+              <w:pStyle w:val="Sansinterligne"/>
+            </w:pPr>
+            <w:r>
+              <w:t>sortBy</w:t>
+            </w:r>
+          </w:p>
+        </w:tc>
+        <w:tc>
+          <w:tcPr>
+            <w:tcW w:w="4583" w:type="dxa"/>
+          </w:tcPr>
+          <w:p>
+            <w:pPr>
+              <w:pStyle w:val="Sansinterligne"/>
+              <w:cnfStyle w:val="000000100000" w:firstRow="0" w:lastRow="0" w:firstColumn="0" w:lastColumn="0" w:oddVBand="0" w:evenVBand="0" w:oddHBand="1" w:evenHBand="0" w:firstRowFirstColumn="0" w:firstRowLastColumn="0" w:lastRowFirstColumn="0" w:lastRowLastColumn="0"/>
+            </w:pPr>
+            <w:r>
+              <w:t xml:space="preserve">L’attribut qui </w:t>
+            </w:r>
+            <w:r>
+              <w:t>sera</w:t>
+            </w:r>
+            <w:r>
+              <w:t xml:space="preserve"> utilisé pour </w:t>
+            </w:r>
+            <w:r>
+              <w:t>trier les données</w:t>
+            </w:r>
+            <w:r>
+              <w:t>.</w:t>
+            </w:r>
+          </w:p>
+          <w:p>
+            <w:pPr>
+              <w:pStyle w:val="Sansinterligne"/>
+              <w:cnfStyle w:val="000000100000" w:firstRow="0" w:lastRow="0" w:firstColumn="0" w:lastColumn="0" w:oddVBand="0" w:evenVBand="0" w:oddHBand="1" w:evenHBand="0" w:firstRowFirstColumn="0" w:firstRowLastColumn="0" w:lastRowFirstColumn="0" w:lastRowLastColumn="0"/>
+            </w:pPr>
+          </w:p>
+          <w:p>
+            <w:pPr>
+              <w:pStyle w:val="Sansinterligne"/>
+              <w:cnfStyle w:val="000000100000" w:firstRow="0" w:lastRow="0" w:firstColumn="0" w:lastColumn="0" w:oddVBand="0" w:evenVBand="0" w:oddHBand="1" w:evenHBand="0" w:firstRowFirstColumn="0" w:firstRowLastColumn="0" w:lastRowFirstColumn="0" w:lastRowLastColumn="0"/>
+            </w:pPr>
+            <w:r>
+              <w:t xml:space="preserve">Il devrait être possible </w:t>
+            </w:r>
+            <w:r>
+              <w:t xml:space="preserve">d’utiliser la notation standard </w:t>
+            </w:r>
+            <w:r>
+              <w:t>d’attribut par exemple : name.givenName.</w:t>
+            </w:r>
+            <w:r>
+              <w:t xml:space="preserve"> </w:t>
+            </w:r>
+          </w:p>
+        </w:tc>
+      </w:tr>
+      <w:tr>
+        <w:tc>
+          <w:tcPr>
+            <w:cnfStyle w:val="001000000000" w:firstRow="0" w:lastRow="0" w:firstColumn="1" w:lastColumn="0" w:oddVBand="0" w:evenVBand="0" w:oddHBand="0" w:evenHBand="0" w:firstRowFirstColumn="0" w:firstRowLastColumn="0" w:lastRowFirstColumn="0" w:lastRowLastColumn="0"/>
+            <w:tcW w:w="4583" w:type="dxa"/>
+          </w:tcPr>
+          <w:p>
+            <w:pPr>
+              <w:pStyle w:val="Sansinterligne"/>
+            </w:pPr>
+            <w:r>
+              <w:t>sortOrder</w:t>
+            </w:r>
+          </w:p>
+        </w:tc>
+        <w:tc>
+          <w:tcPr>
+            <w:tcW w:w="4583" w:type="dxa"/>
+          </w:tcPr>
+          <w:p>
+            <w:pPr>
+              <w:pStyle w:val="Sansinterligne"/>
+              <w:cnfStyle w:val="000000000000" w:firstRow="0" w:lastRow="0" w:firstColumn="0" w:lastColumn="0" w:oddVBand="0" w:evenVBand="0" w:oddHBand="0" w:evenHBand="0" w:firstRowFirstColumn="0" w:firstRowLastColumn="0" w:lastRowFirstColumn="0" w:lastRowLastColumn="0"/>
+            </w:pPr>
+            <w:r>
+              <w:t>La manière dont les données sont triées (ascending, descending).</w:t>
+            </w:r>
+          </w:p>
+        </w:tc>
+      </w:tr>
+      <w:tr>
+        <w:trPr>
+          <w:cnfStyle w:val="000000100000" w:firstRow="0" w:lastRow="0" w:firstColumn="0" w:lastColumn="0" w:oddVBand="0" w:evenVBand="0" w:oddHBand="1" w:evenHBand="0" w:firstRowFirstColumn="0" w:firstRowLastColumn="0" w:lastRowFirstColumn="0" w:lastRowLastColumn="0"/>
+        </w:trPr>
+        <w:tc>
+          <w:tcPr>
+            <w:cnfStyle w:val="001000000000" w:firstRow="0" w:lastRow="0" w:firstColumn="1" w:lastColumn="0" w:oddVBand="0" w:evenVBand="0" w:oddHBand="0" w:evenHBand="0" w:firstRowFirstColumn="0" w:firstRowLastColumn="0" w:lastRowFirstColumn="0" w:lastRowLastColumn="0"/>
+            <w:tcW w:w="4583" w:type="dxa"/>
+          </w:tcPr>
+          <w:p>
+            <w:pPr>
+              <w:pStyle w:val="Sansinterligne"/>
+            </w:pPr>
+            <w:r>
+              <w:t>Filter</w:t>
+            </w:r>
+          </w:p>
+        </w:tc>
+        <w:tc>
+          <w:tcPr>
+            <w:tcW w:w="4583" w:type="dxa"/>
+          </w:tcPr>
+          <w:p>
+            <w:pPr>
+              <w:pStyle w:val="Sansinterligne"/>
+              <w:cnfStyle w:val="000000100000" w:firstRow="0" w:lastRow="0" w:firstColumn="0" w:lastColumn="0" w:oddVBand="0" w:evenVBand="0" w:oddHBand="1" w:evenHBand="0" w:firstRowFirstColumn="0" w:firstRowLastColumn="0" w:lastRowFirstColumn="0" w:lastRowLastColumn="0"/>
+            </w:pPr>
+            <w:r>
+              <w:t>Utilisé pour filtrer les données</w:t>
+            </w:r>
+          </w:p>
+        </w:tc>
+      </w:tr>
+      <w:tr>
+        <w:tc>
+          <w:tcPr>
+            <w:cnfStyle w:val="001000000000" w:firstRow="0" w:lastRow="0" w:firstColumn="1" w:lastColumn="0" w:oddVBand="0" w:evenVBand="0" w:oddHBand="0" w:evenHBand="0" w:firstRowFirstColumn="0" w:firstRowLastColumn="0" w:lastRowFirstColumn="0" w:lastRowLastColumn="0"/>
+            <w:tcW w:w="4583" w:type="dxa"/>
+          </w:tcPr>
+          <w:p>
+            <w:pPr>
+              <w:pStyle w:val="Sansinterligne"/>
+            </w:pPr>
+            <w:r>
+              <w:t>Attributes</w:t>
+            </w:r>
+          </w:p>
+        </w:tc>
+        <w:tc>
+          <w:tcPr>
+            <w:tcW w:w="4583" w:type="dxa"/>
+          </w:tcPr>
+          <w:p>
+            <w:pPr>
+              <w:pStyle w:val="Sansinterligne"/>
+              <w:cnfStyle w:val="000000000000" w:firstRow="0" w:lastRow="0" w:firstColumn="0" w:lastColumn="0" w:oddVBand="0" w:evenVBand="0" w:oddHBand="0" w:evenHBand="0" w:firstRowFirstColumn="0" w:firstRowLastColumn="0" w:lastRowFirstColumn="0" w:lastRowLastColumn="0"/>
+            </w:pPr>
+            <w:r>
+              <w:t xml:space="preserve">Collection de string </w:t>
+            </w:r>
+            <w:r>
+              <w:t>indiquant les attributs devant être retournés</w:t>
+            </w:r>
+            <w:r>
+              <w:t xml:space="preserve">. </w:t>
+            </w:r>
+          </w:p>
+          <w:p>
+            <w:pPr>
+              <w:pStyle w:val="Sansinterligne"/>
+              <w:cnfStyle w:val="000000000000" w:firstRow="0" w:lastRow="0" w:firstColumn="0" w:lastColumn="0" w:oddVBand="0" w:evenVBand="0" w:oddHBand="0" w:evenHBand="0" w:firstRowFirstColumn="0" w:firstRowLastColumn="0" w:lastRowFirstColumn="0" w:lastRowLastColumn="0"/>
+            </w:pPr>
+          </w:p>
+          <w:p>
+            <w:pPr>
+              <w:pStyle w:val="Sansinterligne"/>
+              <w:cnfStyle w:val="000000000000" w:firstRow="0" w:lastRow="0" w:firstColumn="0" w:lastColumn="0" w:oddVBand="0" w:evenVBand="0" w:oddHBand="0" w:evenHBand="0" w:firstRowFirstColumn="0" w:firstRowLastColumn="0" w:lastRowFirstColumn="0" w:lastRowLastColumn="0"/>
+            </w:pPr>
+            <w:r>
+              <w:t>HTTP</w:t>
+            </w:r>
+            <w:r>
+              <w:t xml:space="preserve"> GET : </w:t>
+            </w:r>
+            <w:r>
+              <w:t>L’attribut est présenté par le client sous la forme d’une liste séparée par des virgules.</w:t>
+            </w:r>
+          </w:p>
+          <w:p>
+            <w:pPr>
+              <w:pStyle w:val="Sansinterligne"/>
+              <w:cnfStyle w:val="000000000000" w:firstRow="0" w:lastRow="0" w:firstColumn="0" w:lastColumn="0" w:oddVBand="0" w:evenVBand="0" w:oddHBand="0" w:evenHBand="0" w:firstRowFirstColumn="0" w:firstRowLastColumn="0" w:lastRowFirstColumn="0" w:lastRowLastColumn="0"/>
+            </w:pPr>
+          </w:p>
+          <w:p>
+            <w:pPr>
+              <w:pStyle w:val="Sansinterligne"/>
+              <w:cnfStyle w:val="000000000000" w:firstRow="0" w:lastRow="0" w:firstColumn="0" w:lastColumn="0" w:oddVBand="0" w:evenVBand="0" w:oddHBand="0" w:evenHBand="0" w:firstRowFirstColumn="0" w:firstRowLastColumn="0" w:lastRowFirstColumn="0" w:lastRowLastColumn="0"/>
+            </w:pPr>
+            <w:r>
+              <w:t>HTTP POST : L’attribut est présenté</w:t>
+            </w:r>
+            <w:r>
+              <w:t xml:space="preserve"> par le client sous la forme d’une liste.</w:t>
+            </w:r>
+          </w:p>
+          <w:p>
+            <w:pPr>
+              <w:pStyle w:val="Sansinterligne"/>
+              <w:cnfStyle w:val="000000000000" w:firstRow="0" w:lastRow="0" w:firstColumn="0" w:lastColumn="0" w:oddVBand="0" w:evenVBand="0" w:oddHBand="0" w:evenHBand="0" w:firstRowFirstColumn="0" w:firstRowLastColumn="0" w:lastRowFirstColumn="0" w:lastRowLastColumn="0"/>
+            </w:pPr>
+          </w:p>
+          <w:p>
+            <w:pPr>
+              <w:pStyle w:val="Sansinterligne"/>
+              <w:cnfStyle w:val="000000000000" w:firstRow="0" w:lastRow="0" w:firstColumn="0" w:lastColumn="0" w:oddVBand="0" w:evenVBand="0" w:oddHBand="0" w:evenHBand="0" w:firstRowFirstColumn="0" w:firstRowLastColumn="0" w:lastRowFirstColumn="0" w:lastRowLastColumn="0"/>
+            </w:pPr>
+            <w:r>
+              <w:t xml:space="preserve">Il devrait être possible d’utiliser la notation standard d’attribut par exemple : </w:t>
+            </w:r>
+            <w:r>
+              <w:t>name.givenName.</w:t>
+            </w:r>
+          </w:p>
+        </w:tc>
+      </w:tr>
+      <w:tr>
+        <w:trPr>
+          <w:cnfStyle w:val="000000100000" w:firstRow="0" w:lastRow="0" w:firstColumn="0" w:lastColumn="0" w:oddVBand="0" w:evenVBand="0" w:oddHBand="1" w:evenHBand="0" w:firstRowFirstColumn="0" w:firstRowLastColumn="0" w:lastRowFirstColumn="0" w:lastRowLastColumn="0"/>
+        </w:trPr>
+        <w:tc>
+          <w:tcPr>
+            <w:cnfStyle w:val="001000000000" w:firstRow="0" w:lastRow="0" w:firstColumn="1" w:lastColumn="0" w:oddVBand="0" w:evenVBand="0" w:oddHBand="0" w:evenHBand="0" w:firstRowFirstColumn="0" w:firstRowLastColumn="0" w:lastRowFirstColumn="0" w:lastRowLastColumn="0"/>
+            <w:tcW w:w="4583" w:type="dxa"/>
+          </w:tcPr>
+          <w:p>
+            <w:pPr>
+              <w:pStyle w:val="Sansinterligne"/>
+            </w:pPr>
+            <w:r>
+              <w:t>excludedAttributes</w:t>
+            </w:r>
+          </w:p>
+        </w:tc>
+        <w:tc>
+          <w:tcPr>
+            <w:tcW w:w="4583" w:type="dxa"/>
+          </w:tcPr>
+          <w:p>
+            <w:pPr>
+              <w:pStyle w:val="Sansinterligne"/>
+              <w:cnfStyle w:val="000000100000" w:firstRow="0" w:lastRow="0" w:firstColumn="0" w:lastColumn="0" w:oddVBand="0" w:evenVBand="0" w:oddHBand="1" w:evenHBand="0" w:firstRowFirstColumn="0" w:firstRowLastColumn="0" w:lastRowFirstColumn="0" w:lastRowLastColumn="0"/>
+            </w:pPr>
+            <w:r>
+              <w:t>Collection de string indiquant les attributs qui sont exclus de la réponse.</w:t>
+            </w:r>
+          </w:p>
+        </w:tc>
+      </w:tr>
+    </w:tbl>
+    <w:p>
+      <w:pPr>
+        <w:pStyle w:val="Sansinterligne"/>
+      </w:pPr>
+    </w:p>
+    <w:p>
+      <w:pPr>
+        <w:pStyle w:val="Sansinterligne"/>
+      </w:pPr>
+      <w:r>
+        <w:t xml:space="preserve">Résultat </w:t>
+      </w:r>
+      <w:r>
+        <w:t>d’une opération de recherche :</w:t>
+      </w:r>
+    </w:p>
+    <w:p>
+      <w:pPr>
+        <w:pStyle w:val="Sansinterligne"/>
+        <w:numPr>
+          <w:ilvl w:val="0"/>
+          <w:numId w:val="2"/>
+        </w:numPr>
+      </w:pPr>
+      <w:r>
+        <w:t>HTTP HEADER</w:t>
+      </w:r>
+    </w:p>
+    <w:p>
+      <w:pPr>
+        <w:pStyle w:val="Sansinterligne"/>
+        <w:numPr>
+          <w:ilvl w:val="1"/>
+          <w:numId w:val="2"/>
+        </w:numPr>
+      </w:pPr>
+      <w:r>
+        <w:t>Status code = 200</w:t>
+      </w:r>
+    </w:p>
+    <w:p>
+      <w:pPr>
+        <w:pStyle w:val="Sansinterligne"/>
+        <w:numPr>
+          <w:ilvl w:val="1"/>
+          <w:numId w:val="2"/>
+        </w:numPr>
+      </w:pPr>
+      <w:r>
+        <w:t>Content-Type : application/scim+json</w:t>
+      </w:r>
+    </w:p>
+    <w:p>
+      <w:pPr>
+        <w:pStyle w:val="Sansinterligne"/>
+        <w:numPr>
+          <w:ilvl w:val="0"/>
+          <w:numId w:val="2"/>
+        </w:numPr>
+      </w:pPr>
+      <w:r>
+        <w:t>HTTP BODY</w:t>
+      </w:r>
+    </w:p>
+    <w:p>
+      <w:pPr>
+        <w:pStyle w:val="Sansinterligne"/>
+        <w:numPr>
+          <w:ilvl w:val="1"/>
+          <w:numId w:val="2"/>
+        </w:numPr>
         <w:rPr>
           <w:lang w:val="en-US"/>
         </w:rPr>
@@ -10646,61 +11168,134 @@
         <w:rPr>
           <w:lang w:val="en-US"/>
         </w:rPr>
-        <w:t>Supprimer une ressource</w:t>
-      </w:r>
-    </w:p>
-    <w:p>
-      <w:pPr>
-        <w:pStyle w:val="Sansinterligne"/>
+        <w:t>Schémas : « urn :ietf :params :s</w:t>
+      </w:r>
+      <w:r>
         <w:rPr>
           <w:lang w:val="en-US"/>
         </w:rPr>
-      </w:pPr>
-    </w:p>
-    <w:p>
-      <w:pPr>
-        <w:pStyle w:val="Sansinterligne"/>
-      </w:pPr>
-      <w:r>
-        <w:t xml:space="preserve">Pour supprimer une </w:t>
-      </w:r>
-      <w:r>
-        <w:t>ressource une requête de type « </w:t>
-      </w:r>
-      <w:r>
-        <w:t>HTTP</w:t>
-      </w:r>
-      <w:r>
-        <w:t xml:space="preserve"> DELETE » est exécutée par le client.</w:t>
-      </w:r>
-    </w:p>
-    <w:p>
-      <w:pPr>
-        <w:pStyle w:val="Sansinterligne"/>
-      </w:pPr>
-      <w:r>
-        <w:t xml:space="preserve">Si la ressource n’existe pas alors une erreur 404 est retournée, sinon </w:t>
-      </w:r>
-      <w:r>
-        <w:t>le statut 204 (no content) est retourné.</w:t>
-      </w:r>
-    </w:p>
-    <w:p>
-      <w:pPr>
-        <w:pStyle w:val="Sansinterligne"/>
-      </w:pPr>
-    </w:p>
-    <w:p>
-      <w:pPr>
-        <w:pStyle w:val="Sansinterligne"/>
-      </w:pPr>
-      <w:r>
+        <w:t>cim:api:messages:2.0:ListResponse”</w:t>
+      </w:r>
+    </w:p>
+    <w:p>
+      <w:pPr>
+        <w:pStyle w:val="Sansinterligne"/>
+        <w:numPr>
+          <w:ilvl w:val="1"/>
+          <w:numId w:val="2"/>
+        </w:numPr>
+      </w:pPr>
+      <w:r>
+        <w:t>totalResults</w:t>
+      </w:r>
+      <w:r>
+        <w:t xml:space="preserve"> : nombre total de r</w:t>
+      </w:r>
+      <w:r>
+        <w:t xml:space="preserve">ésultat </w:t>
+      </w:r>
+      <w:r>
+        <w:t>avant la pagination.</w:t>
+      </w:r>
+    </w:p>
+    <w:p>
+      <w:pPr>
+        <w:pStyle w:val="Sansinterligne"/>
+        <w:numPr>
+          <w:ilvl w:val="1"/>
+          <w:numId w:val="2"/>
+        </w:numPr>
+      </w:pPr>
+      <w:r>
+        <w:t>itemsPerPage</w:t>
+      </w:r>
+      <w:r>
+        <w:t xml:space="preserve"> : nombre d</w:t>
+      </w:r>
+      <w:r>
+        <w:t>’enregistrement par p</w:t>
+      </w:r>
+      <w:r>
+        <w:t>age.</w:t>
+      </w:r>
+    </w:p>
+    <w:p>
+      <w:pPr>
+        <w:pStyle w:val="Sansinterligne"/>
+        <w:numPr>
+          <w:ilvl w:val="1"/>
+          <w:numId w:val="2"/>
+        </w:numPr>
+      </w:pPr>
+      <w:r>
+        <w:t>startIndex</w:t>
+      </w:r>
+      <w:r>
+        <w:t xml:space="preserve"> : Premier index du r</w:t>
+      </w:r>
+      <w:r>
+        <w:t xml:space="preserve">ésultat. Nous en avons besoin </w:t>
+      </w:r>
+      <w:r>
+        <w:t xml:space="preserve">lorsque le résultat </w:t>
+      </w:r>
+      <w:r>
+        <w:t>est paginé.</w:t>
+      </w:r>
+    </w:p>
+    <w:p>
+      <w:pPr>
+        <w:pStyle w:val="Sansinterligne"/>
+        <w:numPr>
+          <w:ilvl w:val="1"/>
+          <w:numId w:val="2"/>
+        </w:numPr>
+        <w:rPr>
+          <w:lang w:val="en-US"/>
+        </w:rPr>
+      </w:pPr>
+      <w:r>
+        <w:rPr>
+          <w:lang w:val="en-US"/>
+        </w:rPr>
+        <w:lastRenderedPageBreak/>
+        <w:t>Resources</w:t>
+      </w:r>
+      <w:r>
+        <w:rPr>
+          <w:lang w:val="en-US"/>
+        </w:rPr>
+        <w:t xml:space="preserve"> : Liste des ressources.</w:t>
+      </w:r>
+    </w:p>
+    <w:p>
+      <w:pPr>
+        <w:pStyle w:val="Sansinterligne"/>
+        <w:rPr>
+          <w:lang w:val="en-US"/>
+        </w:rPr>
+      </w:pPr>
+    </w:p>
+    <w:p>
+      <w:pPr>
+        <w:pStyle w:val="Sansinterligne"/>
+        <w:rPr>
+          <w:lang w:val="en-US"/>
+        </w:rPr>
+      </w:pPr>
+      <w:r>
+        <w:rPr>
+          <w:lang w:val="en-US"/>
+        </w:rPr>
         <w:br w:type="page"/>
       </w:r>
     </w:p>
     <w:p>
       <w:pPr>
         <w:pStyle w:val="Sansinterligne"/>
+        <w:rPr>
+          <w:lang w:val="en-US"/>
+        </w:rPr>
       </w:pPr>
     </w:p>
     <w:p>
@@ -12461,10 +13056,8 @@
               <w:rPr>
                 <w:lang w:val="fr-FR"/>
               </w:rPr>
-              <w:t>A FAIRE</w:t>
-            </w:r>
-            <w:bookmarkStart w:id="0" w:name="_GoBack"/>
-            <w:bookmarkEnd w:id="0"/>
+              <w:t>OK</w:t>
+            </w:r>
           </w:p>
         </w:tc>
       </w:tr>
@@ -12473,38 +13066,41 @@
           <w:tcPr>
             <w:cnfStyle w:val="001000000000" w:firstRow="0" w:lastRow="0" w:firstColumn="1" w:lastColumn="0" w:oddVBand="0" w:evenVBand="0" w:oddHBand="0" w:evenHBand="0" w:firstRowFirstColumn="0" w:firstRowLastColumn="0" w:lastRowFirstColumn="0" w:lastRowLastColumn="0"/>
             <w:tcW w:w="4494" w:type="dxa"/>
-            <w:shd w:val="clear" w:color="auto" w:fill="FFFF00"/>
-          </w:tcPr>
-          <w:p>
-            <w:pPr>
-              <w:pStyle w:val="Sansinterligne"/>
-              <w:rPr>
-                <w:lang w:val="fr-FR"/>
-              </w:rPr>
-            </w:pPr>
-            <w:r>
-              <w:rPr>
-                <w:lang w:val="fr-FR"/>
-              </w:rPr>
-              <w:t>Ajouter les événements</w:t>
+            <w:shd w:val="clear" w:color="auto" w:fill="auto"/>
+          </w:tcPr>
+          <w:p>
+            <w:pPr>
+              <w:pStyle w:val="Sansinterligne"/>
+              <w:rPr>
+                <w:lang w:val="fr-FR"/>
+              </w:rPr>
+            </w:pPr>
+            <w:r>
+              <w:rPr>
+                <w:lang w:val="fr-FR"/>
+              </w:rPr>
+              <w:t>Ajouter des tests unitaires sur la rechercher de ressources</w:t>
             </w:r>
           </w:p>
         </w:tc>
         <w:tc>
           <w:tcPr>
             <w:tcW w:w="4748" w:type="dxa"/>
-            <w:shd w:val="clear" w:color="auto" w:fill="FFFF00"/>
+            <w:shd w:val="clear" w:color="auto" w:fill="auto"/>
           </w:tcPr>
           <w:p>
             <w:pPr>
               <w:pStyle w:val="Sansinterligne"/>
               <w:cnfStyle w:val="000000000000" w:firstRow="0" w:lastRow="0" w:firstColumn="0" w:lastColumn="0" w:oddVBand="0" w:evenVBand="0" w:oddHBand="0" w:evenHBand="0" w:firstRowFirstColumn="0" w:firstRowLastColumn="0" w:lastRowFirstColumn="0" w:lastRowLastColumn="0"/>
-            </w:pPr>
-            <w:r>
-              <w:rPr>
-                <w:lang w:val="fr-FR"/>
-              </w:rPr>
-              <w:t>A FAIRE</w:t>
+              <w:rPr>
+                <w:lang w:val="fr-FR"/>
+              </w:rPr>
+            </w:pPr>
+            <w:r>
+              <w:rPr>
+                <w:lang w:val="fr-FR"/>
+              </w:rPr>
+              <w:t>OK</w:t>
             </w:r>
           </w:p>
         </w:tc>
@@ -12517,6 +13113,187 @@
           <w:tcPr>
             <w:cnfStyle w:val="001000000000" w:firstRow="0" w:lastRow="0" w:firstColumn="1" w:lastColumn="0" w:oddVBand="0" w:evenVBand="0" w:oddHBand="0" w:evenHBand="0" w:firstRowFirstColumn="0" w:firstRowLastColumn="0" w:lastRowFirstColumn="0" w:lastRowLastColumn="0"/>
             <w:tcW w:w="4494" w:type="dxa"/>
+            <w:shd w:val="clear" w:color="auto" w:fill="auto"/>
+          </w:tcPr>
+          <w:p>
+            <w:pPr>
+              <w:pStyle w:val="Sansinterligne"/>
+              <w:rPr>
+                <w:lang w:val="fr-FR"/>
+              </w:rPr>
+            </w:pPr>
+            <w:r>
+              <w:rPr>
+                <w:lang w:val="fr-FR"/>
+              </w:rPr>
+              <w:t>Ajouter documentation sur les différents paramètres d’une requête de recherche</w:t>
+            </w:r>
+          </w:p>
+        </w:tc>
+        <w:tc>
+          <w:tcPr>
+            <w:tcW w:w="4748" w:type="dxa"/>
+            <w:shd w:val="clear" w:color="auto" w:fill="auto"/>
+          </w:tcPr>
+          <w:p>
+            <w:pPr>
+              <w:pStyle w:val="Sansinterligne"/>
+              <w:cnfStyle w:val="000000100000" w:firstRow="0" w:lastRow="0" w:firstColumn="0" w:lastColumn="0" w:oddVBand="0" w:evenVBand="0" w:oddHBand="1" w:evenHBand="0" w:firstRowFirstColumn="0" w:firstRowLastColumn="0" w:lastRowFirstColumn="0" w:lastRowLastColumn="0"/>
+              <w:rPr>
+                <w:lang w:val="fr-FR"/>
+              </w:rPr>
+            </w:pPr>
+            <w:r>
+              <w:rPr>
+                <w:lang w:val="fr-FR"/>
+              </w:rPr>
+              <w:t>OK</w:t>
+            </w:r>
+          </w:p>
+        </w:tc>
+      </w:tr>
+      <w:tr>
+        <w:tc>
+          <w:tcPr>
+            <w:cnfStyle w:val="001000000000" w:firstRow="0" w:lastRow="0" w:firstColumn="1" w:lastColumn="0" w:oddVBand="0" w:evenVBand="0" w:oddHBand="0" w:evenHBand="0" w:firstRowFirstColumn="0" w:firstRowLastColumn="0" w:lastRowFirstColumn="0" w:lastRowLastColumn="0"/>
+            <w:tcW w:w="4494" w:type="dxa"/>
+            <w:shd w:val="clear" w:color="auto" w:fill="auto"/>
+          </w:tcPr>
+          <w:p>
+            <w:pPr>
+              <w:pStyle w:val="Sansinterligne"/>
+              <w:rPr>
+                <w:lang w:val="fr-FR"/>
+              </w:rPr>
+            </w:pPr>
+            <w:r>
+              <w:rPr>
+                <w:lang w:val="fr-FR"/>
+              </w:rPr>
+              <w:t>Ajouter les attributs à inclure</w:t>
+            </w:r>
+          </w:p>
+        </w:tc>
+        <w:tc>
+          <w:tcPr>
+            <w:tcW w:w="4748" w:type="dxa"/>
+            <w:shd w:val="clear" w:color="auto" w:fill="auto"/>
+          </w:tcPr>
+          <w:p>
+            <w:pPr>
+              <w:pStyle w:val="Sansinterligne"/>
+              <w:cnfStyle w:val="000000000000" w:firstRow="0" w:lastRow="0" w:firstColumn="0" w:lastColumn="0" w:oddVBand="0" w:evenVBand="0" w:oddHBand="0" w:evenHBand="0" w:firstRowFirstColumn="0" w:firstRowLastColumn="0" w:lastRowFirstColumn="0" w:lastRowLastColumn="0"/>
+              <w:rPr>
+                <w:lang w:val="fr-FR"/>
+              </w:rPr>
+            </w:pPr>
+            <w:r>
+              <w:rPr>
+                <w:lang w:val="fr-FR"/>
+              </w:rPr>
+              <w:t>A FAIRE</w:t>
+            </w:r>
+          </w:p>
+        </w:tc>
+      </w:tr>
+      <w:tr>
+        <w:trPr>
+          <w:cnfStyle w:val="000000100000" w:firstRow="0" w:lastRow="0" w:firstColumn="0" w:lastColumn="0" w:oddVBand="0" w:evenVBand="0" w:oddHBand="1" w:evenHBand="0" w:firstRowFirstColumn="0" w:firstRowLastColumn="0" w:lastRowFirstColumn="0" w:lastRowLastColumn="0"/>
+        </w:trPr>
+        <w:tc>
+          <w:tcPr>
+            <w:cnfStyle w:val="001000000000" w:firstRow="0" w:lastRow="0" w:firstColumn="1" w:lastColumn="0" w:oddVBand="0" w:evenVBand="0" w:oddHBand="0" w:evenHBand="0" w:firstRowFirstColumn="0" w:firstRowLastColumn="0" w:lastRowFirstColumn="0" w:lastRowLastColumn="0"/>
+            <w:tcW w:w="4494" w:type="dxa"/>
+            <w:shd w:val="clear" w:color="auto" w:fill="auto"/>
+          </w:tcPr>
+          <w:p>
+            <w:pPr>
+              <w:pStyle w:val="Sansinterligne"/>
+              <w:rPr>
+                <w:lang w:val="fr-FR"/>
+              </w:rPr>
+            </w:pPr>
+            <w:r>
+              <w:rPr>
+                <w:lang w:val="fr-FR"/>
+              </w:rPr>
+              <w:t>Ajouter les attributs à exclure</w:t>
+            </w:r>
+          </w:p>
+        </w:tc>
+        <w:tc>
+          <w:tcPr>
+            <w:tcW w:w="4748" w:type="dxa"/>
+            <w:shd w:val="clear" w:color="auto" w:fill="auto"/>
+          </w:tcPr>
+          <w:p>
+            <w:pPr>
+              <w:pStyle w:val="Sansinterligne"/>
+              <w:cnfStyle w:val="000000100000" w:firstRow="0" w:lastRow="0" w:firstColumn="0" w:lastColumn="0" w:oddVBand="0" w:evenVBand="0" w:oddHBand="1" w:evenHBand="0" w:firstRowFirstColumn="0" w:firstRowLastColumn="0" w:lastRowFirstColumn="0" w:lastRowLastColumn="0"/>
+              <w:rPr>
+                <w:lang w:val="fr-FR"/>
+              </w:rPr>
+            </w:pPr>
+            <w:r>
+              <w:rPr>
+                <w:lang w:val="fr-FR"/>
+              </w:rPr>
+              <w:t>A FAIRE</w:t>
+            </w:r>
+            <w:bookmarkStart w:id="0" w:name="_GoBack"/>
+            <w:bookmarkEnd w:id="0"/>
+          </w:p>
+        </w:tc>
+      </w:tr>
+      <w:tr>
+        <w:tc>
+          <w:tcPr>
+            <w:cnfStyle w:val="001000000000" w:firstRow="0" w:lastRow="0" w:firstColumn="1" w:lastColumn="0" w:oddVBand="0" w:evenVBand="0" w:oddHBand="0" w:evenHBand="0" w:firstRowFirstColumn="0" w:firstRowLastColumn="0" w:lastRowFirstColumn="0" w:lastRowLastColumn="0"/>
+            <w:tcW w:w="4494" w:type="dxa"/>
+            <w:shd w:val="clear" w:color="auto" w:fill="FFFF00"/>
+          </w:tcPr>
+          <w:p>
+            <w:pPr>
+              <w:pStyle w:val="Sansinterligne"/>
+              <w:rPr>
+                <w:lang w:val="fr-FR"/>
+              </w:rPr>
+            </w:pPr>
+            <w:r>
+              <w:rPr>
+                <w:lang w:val="fr-FR"/>
+              </w:rPr>
+              <w:t>Ajouter les événements</w:t>
+            </w:r>
+          </w:p>
+        </w:tc>
+        <w:tc>
+          <w:tcPr>
+            <w:tcW w:w="4748" w:type="dxa"/>
+            <w:shd w:val="clear" w:color="auto" w:fill="FFFF00"/>
+          </w:tcPr>
+          <w:p>
+            <w:pPr>
+              <w:pStyle w:val="Sansinterligne"/>
+              <w:cnfStyle w:val="000000000000" w:firstRow="0" w:lastRow="0" w:firstColumn="0" w:lastColumn="0" w:oddVBand="0" w:evenVBand="0" w:oddHBand="0" w:evenHBand="0" w:firstRowFirstColumn="0" w:firstRowLastColumn="0" w:lastRowFirstColumn="0" w:lastRowLastColumn="0"/>
+            </w:pPr>
+            <w:r>
+              <w:rPr>
+                <w:lang w:val="fr-FR"/>
+              </w:rPr>
+              <w:t>A FAIRE</w:t>
+            </w:r>
+          </w:p>
+        </w:tc>
+      </w:tr>
+      <w:tr>
+        <w:trPr>
+          <w:cnfStyle w:val="000000100000" w:firstRow="0" w:lastRow="0" w:firstColumn="0" w:lastColumn="0" w:oddVBand="0" w:evenVBand="0" w:oddHBand="1" w:evenHBand="0" w:firstRowFirstColumn="0" w:firstRowLastColumn="0" w:lastRowFirstColumn="0" w:lastRowLastColumn="0"/>
+        </w:trPr>
+        <w:tc>
+          <w:tcPr>
+            <w:cnfStyle w:val="001000000000" w:firstRow="0" w:lastRow="0" w:firstColumn="1" w:lastColumn="0" w:oddVBand="0" w:evenVBand="0" w:oddHBand="0" w:evenHBand="0" w:firstRowFirstColumn="0" w:firstRowLastColumn="0" w:lastRowFirstColumn="0" w:lastRowLastColumn="0"/>
+            <w:tcW w:w="4494" w:type="dxa"/>
             <w:shd w:val="clear" w:color="auto" w:fill="FFFF00"/>
           </w:tcPr>
           <w:p>
@@ -12800,6 +13577,7 @@
         <w:rPr>
           <w:lang w:val="fr-FR"/>
         </w:rPr>
+        <w:lastRenderedPageBreak/>
         <w:t xml:space="preserve">Un client qui doit vérifier </w:t>
       </w:r>
       <w:r>
@@ -12940,7 +13718,6 @@
         <w:rPr>
           <w:lang w:val="fr-FR"/>
         </w:rPr>
-        <w:lastRenderedPageBreak/>
         <w:t>Crypter</w:t>
       </w:r>
       <w:r>
@@ -15867,7 +16644,7 @@
 </file>
 
 <file path=customXml/itemProps1.xml><?xml version="1.0" encoding="utf-8"?>
-<ds:datastoreItem xmlns:ds="http://schemas.openxmlformats.org/officeDocument/2006/customXml" ds:itemID="{00AC0D13-F999-4BB3-8DDB-D26AD81E8056}">
+<ds:datastoreItem xmlns:ds="http://schemas.openxmlformats.org/officeDocument/2006/customXml" ds:itemID="{9568D670-B224-4F81-B348-80E89D440526}">
   <ds:schemaRefs>
     <ds:schemaRef ds:uri="http://schemas.openxmlformats.org/officeDocument/2006/bibliography"/>
   </ds:schemaRefs>

</xml_diff>